<commit_message>
llista de inputs recuperat
</commit_message>
<xml_diff>
--- a/TR_ESCRIT/Llista de inputs.docx
+++ b/TR_ESCRIT/Llista de inputs.docx
@@ -16,11 +16,19 @@
           <w:lang w:val="ca-ES"/>
         </w:rPr>
       </w:pPr>
-      <w:r>
-        <w:rPr>
-          <w:lang w:val="ca-ES"/>
-        </w:rPr>
-        <w:t>Flappy Bird és un joc de mòbil que es va popularitzar l'any 2013</w:t>
+      <w:proofErr w:type="spellStart"/>
+      <w:r>
+        <w:rPr>
+          <w:lang w:val="ca-ES"/>
+        </w:rPr>
+        <w:t>Flappy</w:t>
+      </w:r>
+      <w:proofErr w:type="spellEnd"/>
+      <w:r>
+        <w:rPr>
+          <w:lang w:val="ca-ES"/>
+        </w:rPr>
+        <w:t xml:space="preserve"> Bird és un joc de mòbil que es va popularitzar l'any 2013</w:t>
       </w:r>
       <w:r>
         <w:rPr>
@@ -253,7 +261,21 @@
         <w:rPr>
           <w:lang w:val="ca-ES"/>
         </w:rPr>
-        <w:t xml:space="preserve">són completament aleatoris anant desde 0 fins a 4000 de fitness. Mai s'apropa a una dada superior 4000 de fitness, ja que no té la informació necessària per arribar al seu objectiu, </w:t>
+        <w:t xml:space="preserve">són completament aleatoris anant </w:t>
+      </w:r>
+      <w:proofErr w:type="spellStart"/>
+      <w:r>
+        <w:rPr>
+          <w:lang w:val="ca-ES"/>
+        </w:rPr>
+        <w:t>desde</w:t>
+      </w:r>
+      <w:proofErr w:type="spellEnd"/>
+      <w:r>
+        <w:rPr>
+          <w:lang w:val="ca-ES"/>
+        </w:rPr>
+        <w:t xml:space="preserve"> 0 fins a 4000 de fitness. Mai s'apropa a una dada superior 4000 de fitness, ja que no té la informació necessària per arribar al seu objectiu, </w:t>
       </w:r>
       <w:r>
         <w:rPr>
@@ -265,7 +287,21 @@
         <w:rPr>
           <w:lang w:val="ca-ES"/>
         </w:rPr>
-        <w:t xml:space="preserve"> que amb les dades que posseeix no pot saber en quina posició es troba el forat de l'obstacle i l’unic que pot fer es evitar caure al terra</w:t>
+        <w:t xml:space="preserve"> que amb les dades que posseeix no pot saber en quina posició es troba el forat de l'obstacle i </w:t>
+      </w:r>
+      <w:proofErr w:type="spellStart"/>
+      <w:r>
+        <w:rPr>
+          <w:lang w:val="ca-ES"/>
+        </w:rPr>
+        <w:t>l’unic</w:t>
+      </w:r>
+      <w:proofErr w:type="spellEnd"/>
+      <w:r>
+        <w:rPr>
+          <w:lang w:val="ca-ES"/>
+        </w:rPr>
+        <w:t xml:space="preserve"> que pot fer es evitar caure al terra</w:t>
       </w:r>
       <w:r>
         <w:rPr>
@@ -285,12 +321,21 @@
         </w:rPr>
         <w:t>(</w:t>
       </w:r>
+      <w:proofErr w:type="spellStart"/>
       <w:r>
         <w:rPr>
           <w:highlight w:val="yellow"/>
           <w:lang w:val="ca-ES"/>
         </w:rPr>
-        <w:t xml:space="preserve">fiacar al peu de </w:t>
+        <w:t>fiacar</w:t>
+      </w:r>
+      <w:proofErr w:type="spellEnd"/>
+      <w:r>
+        <w:rPr>
+          <w:highlight w:val="yellow"/>
+          <w:lang w:val="ca-ES"/>
+        </w:rPr>
+        <w:t xml:space="preserve"> al peu de </w:t>
       </w:r>
       <w:r>
         <w:rPr>
@@ -601,12 +646,21 @@
         </w:rPr>
         <w:t xml:space="preserve"> (</w:t>
       </w:r>
+      <w:proofErr w:type="spellStart"/>
       <w:r>
         <w:rPr>
           <w:highlight w:val="yellow"/>
           <w:lang w:val="ca-ES"/>
         </w:rPr>
-        <w:t>sha de fer gràfiques</w:t>
+        <w:t>sha</w:t>
+      </w:r>
+      <w:proofErr w:type="spellEnd"/>
+      <w:r>
+        <w:rPr>
+          <w:highlight w:val="yellow"/>
+          <w:lang w:val="ca-ES"/>
+        </w:rPr>
+        <w:t xml:space="preserve"> de fer gràfiques</w:t>
       </w:r>
       <w:r>
         <w:rPr>
@@ -784,7 +838,21 @@
         <w:rPr>
           <w:lang w:val="ca-ES"/>
         </w:rPr>
-        <w:t xml:space="preserve">, ja que l'aprenentatge es ralentitza </w:t>
+        <w:t xml:space="preserve">, ja que l'aprenentatge es </w:t>
+      </w:r>
+      <w:proofErr w:type="spellStart"/>
+      <w:r>
+        <w:rPr>
+          <w:lang w:val="ca-ES"/>
+        </w:rPr>
+        <w:t>ralentitza</w:t>
+      </w:r>
+      <w:proofErr w:type="spellEnd"/>
+      <w:r>
+        <w:rPr>
+          <w:lang w:val="ca-ES"/>
+        </w:rPr>
+        <w:t xml:space="preserve"> </w:t>
       </w:r>
       <w:r>
         <w:rPr>
@@ -984,7 +1052,35 @@
         <w:rPr>
           <w:lang w:val="ca-ES"/>
         </w:rPr>
-        <w:t>com el flappy bird.</w:t>
+        <w:t xml:space="preserve">com el </w:t>
+      </w:r>
+      <w:proofErr w:type="spellStart"/>
+      <w:r>
+        <w:rPr>
+          <w:lang w:val="ca-ES"/>
+        </w:rPr>
+        <w:t>flappy</w:t>
+      </w:r>
+      <w:proofErr w:type="spellEnd"/>
+      <w:r>
+        <w:rPr>
+          <w:lang w:val="ca-ES"/>
+        </w:rPr>
+        <w:t xml:space="preserve"> </w:t>
+      </w:r>
+      <w:proofErr w:type="spellStart"/>
+      <w:r>
+        <w:rPr>
+          <w:lang w:val="ca-ES"/>
+        </w:rPr>
+        <w:t>bird</w:t>
+      </w:r>
+      <w:proofErr w:type="spellEnd"/>
+      <w:r>
+        <w:rPr>
+          <w:lang w:val="ca-ES"/>
+        </w:rPr>
+        <w:t>.</w:t>
       </w:r>
       <w:r>
         <w:rPr>
@@ -1040,7 +1136,21 @@
         <w:rPr>
           <w:lang w:val="ca-ES"/>
         </w:rPr>
-        <w:t>Mutació crossover (Mutació 2):</w:t>
+        <w:t xml:space="preserve">Mutació </w:t>
+      </w:r>
+      <w:proofErr w:type="spellStart"/>
+      <w:r>
+        <w:rPr>
+          <w:lang w:val="ca-ES"/>
+        </w:rPr>
+        <w:t>crossover</w:t>
+      </w:r>
+      <w:proofErr w:type="spellEnd"/>
+      <w:r>
+        <w:rPr>
+          <w:lang w:val="ca-ES"/>
+        </w:rPr>
+        <w:t xml:space="preserve"> (Mutació 2):</w:t>
       </w:r>
     </w:p>
     <w:p>
@@ -1064,7 +1174,7 @@
           <w:lang w:val="ca-ES"/>
         </w:rPr>
         <w:drawing>
-          <wp:anchor distT="0" distB="0" distL="114300" distR="114300" simplePos="0" relativeHeight="251662336" behindDoc="1" locked="0" layoutInCell="1" allowOverlap="1" wp14:anchorId="71E09309" wp14:editId="4F43E530">
+          <wp:anchor distT="0" distB="0" distL="114300" distR="114300" simplePos="0" relativeHeight="251662336" behindDoc="1" locked="0" layoutInCell="1" allowOverlap="1" wp14:anchorId="71E09309" wp14:editId="0F9C08F9">
             <wp:simplePos x="0" y="0"/>
             <wp:positionH relativeFrom="margin">
               <wp:posOffset>2164715</wp:posOffset>
@@ -1207,7 +1317,7 @@
           <w:lang w:val="ca-ES"/>
         </w:rPr>
         <w:drawing>
-          <wp:anchor distT="0" distB="0" distL="114300" distR="114300" simplePos="0" relativeHeight="251661312" behindDoc="1" locked="0" layoutInCell="1" allowOverlap="1" wp14:anchorId="71B9566B" wp14:editId="0451C01E">
+          <wp:anchor distT="0" distB="0" distL="114300" distR="114300" simplePos="0" relativeHeight="251661312" behindDoc="1" locked="0" layoutInCell="1" allowOverlap="1" wp14:anchorId="71B9566B" wp14:editId="49139731">
             <wp:simplePos x="0" y="0"/>
             <wp:positionH relativeFrom="margin">
               <wp:posOffset>2174240</wp:posOffset>
@@ -1351,11 +1461,19 @@
         </w:rPr>
         <w:t xml:space="preserve">, la implicació de la mutació </w:t>
       </w:r>
-      <w:r>
-        <w:rPr>
-          <w:lang w:val="ca-ES"/>
-        </w:rPr>
-        <w:t xml:space="preserve">crossover </w:t>
+      <w:proofErr w:type="spellStart"/>
+      <w:r>
+        <w:rPr>
+          <w:lang w:val="ca-ES"/>
+        </w:rPr>
+        <w:t>crossover</w:t>
+      </w:r>
+      <w:proofErr w:type="spellEnd"/>
+      <w:r>
+        <w:rPr>
+          <w:lang w:val="ca-ES"/>
+        </w:rPr>
+        <w:t xml:space="preserve"> </w:t>
       </w:r>
       <w:r>
         <w:rPr>
@@ -1931,49 +2049,7 @@
         <w:rPr>
           <w:lang w:val="ca-ES"/>
         </w:rPr>
-        <w:t xml:space="preserve"> </w:t>
-      </w:r>
-      <w:r>
-        <w:rPr>
-          <w:lang w:val="ca-ES"/>
-        </w:rPr>
-        <w:t xml:space="preserve">(que els equips informàtics dels que disposem </w:t>
-      </w:r>
-      <w:r>
-        <w:rPr>
-          <w:lang w:val="ca-ES"/>
-        </w:rPr>
-        <w:t xml:space="preserve">fins ara </w:t>
-      </w:r>
-      <w:r>
-        <w:rPr>
-          <w:lang w:val="ca-ES"/>
-        </w:rPr>
-        <w:t xml:space="preserve">no </w:t>
-      </w:r>
-      <w:r>
-        <w:rPr>
-          <w:lang w:val="ca-ES"/>
-        </w:rPr>
-        <w:t xml:space="preserve">ens </w:t>
-      </w:r>
-      <w:r>
-        <w:rPr>
-          <w:lang w:val="ca-ES"/>
-        </w:rPr>
-        <w:t>poden proporciona</w:t>
-      </w:r>
-      <w:r>
-        <w:rPr>
-          <w:lang w:val="ca-ES"/>
-        </w:rPr>
-        <w:t>r</w:t>
-      </w:r>
-      <w:r>
-        <w:rPr>
-          <w:lang w:val="ca-ES"/>
-        </w:rPr>
-        <w:t>)</w:t>
+        <w:t xml:space="preserve"> (que els equips informàtics dels que disposem fins ara no ens poden proporcionar)</w:t>
       </w:r>
       <w:r>
         <w:rPr>
@@ -1985,73 +2061,7 @@
         <w:rPr>
           <w:lang w:val="ca-ES"/>
         </w:rPr>
-        <w:t xml:space="preserve">. </w:t>
-      </w:r>
-      <w:r>
-        <w:rPr>
-          <w:lang w:val="ca-ES"/>
-        </w:rPr>
-        <w:t xml:space="preserve">Per agilitar aquest procés </w:t>
-      </w:r>
-      <w:r>
-        <w:rPr>
-          <w:lang w:val="ca-ES"/>
-        </w:rPr>
-        <w:t>s’hauria de</w:t>
-      </w:r>
-      <w:r>
-        <w:rPr>
-          <w:lang w:val="ca-ES"/>
-        </w:rPr>
-        <w:t xml:space="preserve"> millorar la forma de la recollida de dades, ordenant i visualitzant</w:t>
-      </w:r>
-      <w:r>
-        <w:rPr>
-          <w:lang w:val="ca-ES"/>
-        </w:rPr>
-        <w:t>-les</w:t>
-      </w:r>
-      <w:r>
-        <w:rPr>
-          <w:lang w:val="ca-ES"/>
-        </w:rPr>
-        <w:t xml:space="preserve"> d’una forma més </w:t>
-      </w:r>
-      <w:r>
-        <w:rPr>
-          <w:lang w:val="ca-ES"/>
-        </w:rPr>
-        <w:t>senzilla</w:t>
-      </w:r>
-      <w:r>
-        <w:rPr>
-          <w:lang w:val="ca-ES"/>
-        </w:rPr>
-        <w:t xml:space="preserve"> i </w:t>
-      </w:r>
-      <w:r>
-        <w:rPr>
-          <w:lang w:val="ca-ES"/>
-        </w:rPr>
-        <w:t>recopilant-les</w:t>
-      </w:r>
-      <w:r>
-        <w:rPr>
-          <w:lang w:val="ca-ES"/>
-        </w:rPr>
-        <w:t xml:space="preserve"> de forma més rapida i eficient. Per agilitar aquest procés es </w:t>
-      </w:r>
-      <w:r>
-        <w:rPr>
-          <w:lang w:val="ca-ES"/>
-        </w:rPr>
-        <w:t>proposen</w:t>
-      </w:r>
-      <w:r>
-        <w:rPr>
-          <w:lang w:val="ca-ES"/>
-        </w:rPr>
-        <w:t xml:space="preserve"> dos principals camins a seguir:</w:t>
+        <w:t>. Per agilitar aquest procés s’hauria de millorar la forma de la recollida de dades, ordenant i visualitzant-les d’una forma més senzilla i recopilant-les de forma més rapida i eficient. Per agilitar aquest procés es proposen dos principals camins a seguir:</w:t>
       </w:r>
     </w:p>
     <w:p>
@@ -2255,7 +2265,21 @@
         <w:rPr>
           <w:lang w:val="ca-ES"/>
         </w:rPr>
-        <w:t>per exercí funcions de personatges no jugadors. Per assolir aquest objectiu a banda d’extreure la IA del joc i donar-li forma de mòdul, s’hauria d’establir un estàndard  per tal de que el mòdul es pogués acoblar en els sistemes de destí. L’adaptació universal seria molt complexa, però creiem que l’adaptació a plataformes com Godot no hauria de ser excessivament difícil.</w:t>
+        <w:t xml:space="preserve">per exercí funcions de personatges no jugadors. Per assolir aquest objectiu a banda d’extreure la IA del joc i donar-li forma de mòdul, s’hauria d’establir un estàndard  per tal de que el mòdul es pogués acoblar en els sistemes de destí. L’adaptació universal seria molt complexa, però creiem que l’adaptació a plataformes com </w:t>
+      </w:r>
+      <w:proofErr w:type="spellStart"/>
+      <w:r>
+        <w:rPr>
+          <w:lang w:val="ca-ES"/>
+        </w:rPr>
+        <w:t>Godot</w:t>
+      </w:r>
+      <w:proofErr w:type="spellEnd"/>
+      <w:r>
+        <w:rPr>
+          <w:lang w:val="ca-ES"/>
+        </w:rPr>
+        <w:t xml:space="preserve"> no hauria de ser excessivament difícil.</w:t>
       </w:r>
     </w:p>
     <w:p>

</xml_diff>